<commit_message>
In class doc: made all player classes one class, and added a bool that indicates if the player is human.
</commit_message>
<xml_diff>
--- a/Class Doc.docx
+++ b/Class Doc.docx
@@ -45,11 +45,23 @@
         </w:numPr>
       </w:pPr>
       <w:r>
-        <w:t xml:space="preserve">Rows: Gets the amount </w:t>
+        <w:t>Rows</w:t>
+      </w:r>
+      <w:r>
+        <w:t>: int</w:t>
+      </w:r>
+      <w:r>
+        <w:t>-</w:t>
+      </w:r>
+      <w:r>
+        <w:t xml:space="preserve"> Gets the amount </w:t>
       </w:r>
       <w:r>
         <w:t>of rows the board currently has</w:t>
       </w:r>
+      <w:r>
+        <w:t>. This will be an Integer.</w:t>
+      </w:r>
     </w:p>
     <w:p>
       <w:pPr>
@@ -60,11 +72,29 @@
         </w:numPr>
       </w:pPr>
       <w:r>
-        <w:t xml:space="preserve">CurrentRow: Gets the row the player </w:t>
+        <w:t>CurrentRow</w:t>
+      </w:r>
+      <w:r>
+        <w:t xml:space="preserve">: </w:t>
+      </w:r>
+      <w:r>
+        <w:t>int</w:t>
+      </w:r>
+      <w:r>
+        <w:t>-</w:t>
+      </w:r>
+      <w:r>
+        <w:t xml:space="preserve"> Gets the row the </w:t>
+      </w:r>
+      <w:r>
+        <w:t xml:space="preserve">HumanPlayer </w:t>
       </w:r>
       <w:r>
         <w:t>is currently taking pieces from</w:t>
       </w:r>
+      <w:r>
+        <w:t>. This will be an Integer.</w:t>
+      </w:r>
     </w:p>
     <w:p>
       <w:pPr>
@@ -75,7 +105,16 @@
         </w:numPr>
       </w:pPr>
       <w:r>
-        <w:t>CurrentTurn: Represents the current player who is going with an int</w:t>
+        <w:t>Players</w:t>
+      </w:r>
+      <w:r>
+        <w:t>: Player[]-</w:t>
+      </w:r>
+      <w:r>
+        <w:t xml:space="preserve"> An array that holds two instances of type Player</w:t>
+      </w:r>
+      <w:r>
+        <w:t>.</w:t>
       </w:r>
     </w:p>
     <w:p>
@@ -87,10 +126,28 @@
         </w:numPr>
       </w:pPr>
       <w:r>
+        <w:t>CurrentPlayerGoingIndex</w:t>
+      </w:r>
+      <w:r>
+        <w:t>: int-</w:t>
+      </w:r>
+      <w:r>
         <w:t xml:space="preserve"> </w:t>
       </w:r>
       <w:r>
-        <w:t>Players: An array that holds two instances of type Player</w:t>
+        <w:t>This is an Integer that will indicate who</w:t>
+      </w:r>
+      <w:r>
+        <w:t>s</w:t>
+      </w:r>
+      <w:r>
+        <w:t>e</w:t>
+      </w:r>
+      <w:r>
+        <w:t xml:space="preserve"> turn it is using 0 and 1. Will be mostly </w:t>
+      </w:r>
+      <w:r>
+        <w:t>used to help get the index from the Players array. And to determine who has won.</w:t>
       </w:r>
     </w:p>
     <w:p>
@@ -102,7 +159,13 @@
         </w:numPr>
       </w:pPr>
       <w:r>
-        <w:t>Board: an instance of type Board</w:t>
+        <w:t>Board:</w:t>
+      </w:r>
+      <w:r>
+        <w:t xml:space="preserve"> Board- </w:t>
+      </w:r>
+      <w:r>
+        <w:t xml:space="preserve"> an instance of type Board</w:t>
       </w:r>
     </w:p>
     <w:p>
@@ -119,7 +182,10 @@
         </w:numPr>
       </w:pPr>
       <w:r>
-        <w:t>ComputerMove(): This method will be called everytime the computer wishes to move.</w:t>
+        <w:t>ComputerMove():void -</w:t>
+      </w:r>
+      <w:r>
+        <w:t>This method will be called everytime the computer wishes to move.</w:t>
       </w:r>
     </w:p>
     <w:p>
@@ -151,7 +217,16 @@
         </w:numPr>
       </w:pPr>
       <w:r>
-        <w:t>TotalPieces: Gets the total pieces left on the board</w:t>
+        <w:t>TotalPieces:</w:t>
+      </w:r>
+      <w:r>
+        <w:t xml:space="preserve"> int - </w:t>
+      </w:r>
+      <w:r>
+        <w:t xml:space="preserve"> Gets the total pieces left on the board</w:t>
+      </w:r>
+      <w:r>
+        <w:t>. This will be an Integer.</w:t>
       </w:r>
     </w:p>
     <w:p>
@@ -163,7 +238,25 @@
         </w:numPr>
       </w:pPr>
       <w:r>
-        <w:t>Board: A 2D array of type int that represents the board.</w:t>
+        <w:t>Board</w:t>
+      </w:r>
+      <w:r>
+        <w:t>State</w:t>
+      </w:r>
+      <w:r>
+        <w:t xml:space="preserve">: int[][] - </w:t>
+      </w:r>
+      <w:r>
+        <w:t xml:space="preserve"> A 2D array of type </w:t>
+      </w:r>
+      <w:r>
+        <w:t xml:space="preserve">int </w:t>
+      </w:r>
+      <w:r>
+        <w:t>that represents the board.</w:t>
+      </w:r>
+      <w:r>
+        <w:t xml:space="preserve"> 1s will be pieces and 0s will be blank spaces.</w:t>
       </w:r>
     </w:p>
     <w:p>
@@ -180,10 +273,22 @@
         </w:numPr>
       </w:pPr>
       <w:r>
-        <w:t>TakeAwayPiece(int Row, int Col): This method takes in two parameters, the first one being the row and the second one being the column. This</w:t>
-      </w:r>
-      <w:r>
-        <w:t xml:space="preserve"> method will take this info, go to the specifie index and change the 1 to a 0.</w:t>
+        <w:t>TakeAwayPiece(int Row, int Col):</w:t>
+      </w:r>
+      <w:r>
+        <w:t xml:space="preserve">bool - </w:t>
+      </w:r>
+      <w:r>
+        <w:t xml:space="preserve"> This method takes in two parameters, the first one being the row and the second one being the column. This</w:t>
+      </w:r>
+      <w:r>
+        <w:t xml:space="preserve"> method will take this info, go to the specifie</w:t>
+      </w:r>
+      <w:r>
+        <w:t>d</w:t>
+      </w:r>
+      <w:r>
+        <w:t xml:space="preserve"> index and change the 1 to a 0.</w:t>
       </w:r>
     </w:p>
     <w:p>
@@ -215,27 +320,16 @@
         </w:numPr>
       </w:pPr>
       <w:r>
-        <w:t>Name: gets the name of the player</w:t>
-      </w:r>
-    </w:p>
-    <w:p>
-      <w:pPr>
-        <w:rPr>
-          <w:b/>
-          <w:sz w:val="24"/>
-        </w:rPr>
-      </w:pPr>
-      <w:r>
-        <w:rPr>
-          <w:b/>
-          <w:sz w:val="24"/>
-        </w:rPr>
-        <w:t>HumanPlayer:</w:t>
-      </w:r>
-    </w:p>
-    <w:p>
-      <w:r>
-        <w:t>Properties:</w:t>
+        <w:t>Name:</w:t>
+      </w:r>
+      <w:r>
+        <w:t xml:space="preserve"> string -</w:t>
+      </w:r>
+      <w:r>
+        <w:t xml:space="preserve"> gets the name of the player</w:t>
+      </w:r>
+      <w:r>
+        <w:t>. This will be a string</w:t>
       </w:r>
     </w:p>
     <w:p>
@@ -247,39 +341,13 @@
         </w:numPr>
       </w:pPr>
       <w:r>
-        <w:t>Name: Gets the name of the player.</w:t>
-      </w:r>
-    </w:p>
-    <w:p>
-      <w:pPr>
-        <w:rPr>
-          <w:b/>
-          <w:sz w:val="24"/>
-        </w:rPr>
-      </w:pPr>
-      <w:r>
-        <w:rPr>
-          <w:b/>
-          <w:sz w:val="24"/>
-        </w:rPr>
-        <w:t>ComputerPlayer:</w:t>
-      </w:r>
-    </w:p>
-    <w:p>
-      <w:r>
-        <w:t xml:space="preserve">Properties: </w:t>
-      </w:r>
-    </w:p>
-    <w:p>
-      <w:pPr>
-        <w:pStyle w:val="ListParagraph"/>
-        <w:numPr>
-          <w:ilvl w:val="0"/>
-          <w:numId w:val="3"/>
-        </w:numPr>
-      </w:pPr>
-      <w:r>
-        <w:t>Name: Get the name of the player</w:t>
+        <w:t>IsHuman:</w:t>
+      </w:r>
+      <w:r>
+        <w:t xml:space="preserve"> bool - </w:t>
+      </w:r>
+      <w:r>
+        <w:t xml:space="preserve"> get a bool that says if the player is human or not.</w:t>
       </w:r>
     </w:p>
     <w:p>
@@ -311,7 +379,16 @@
         </w:numPr>
       </w:pPr>
       <w:r>
-        <w:t>Game: This is an instance of type game that holds all of the information for that game.</w:t>
+        <w:t>Game:</w:t>
+      </w:r>
+      <w:r>
+        <w:t xml:space="preserve"> Game:</w:t>
+      </w:r>
+      <w:r>
+        <w:t xml:space="preserve"> This is an instance of </w:t>
+      </w:r>
+      <w:r>
+        <w:t>type Game.</w:t>
       </w:r>
     </w:p>
     <w:p>
@@ -328,11 +405,50 @@
         </w:numPr>
       </w:pPr>
       <w:r>
+        <w:t>MakeGameBoard():</w:t>
+      </w:r>
+      <w:r>
+        <w:t xml:space="preserve"> void - </w:t>
+      </w:r>
+      <w:r>
+        <w:t xml:space="preserve"> This method </w:t>
+      </w:r>
+      <w:r>
+        <w:t>makes generates rectangles that based on the length of both dimensions in the game.board[][]. This will also give the rectangles a method for clicking the left mouse button.</w:t>
+      </w:r>
+    </w:p>
+    <w:p>
+      <w:pPr>
+        <w:pStyle w:val="ListParagraph"/>
+        <w:numPr>
+          <w:ilvl w:val="0"/>
+          <w:numId w:val="3"/>
+        </w:numPr>
+      </w:pPr>
+      <w:r>
         <w:lastRenderedPageBreak/>
-        <w:t xml:space="preserve">MakeGameBoard(): This method </w:t>
-      </w:r>
-      <w:r>
-        <w:t>makes generates rectangles that based on the length of both dimensions in the game.board[][]. This will also give the rectangles a method for clicking the left mouse button.</w:t>
+        <w:t>RulesButton</w:t>
+      </w:r>
+      <w:r>
+        <w:t>_Click(</w:t>
+      </w:r>
+      <w:r>
+        <w:t>object sender, RoutedEventArgs e</w:t>
+      </w:r>
+      <w:r>
+        <w:t>)</w:t>
+      </w:r>
+      <w:r>
+        <w:t>:</w:t>
+      </w:r>
+      <w:r>
+        <w:t xml:space="preserve"> void - </w:t>
+      </w:r>
+      <w:r>
+        <w:t xml:space="preserve"> Changes from the Nim Game Rules Screen </w:t>
+      </w:r>
+      <w:r>
+        <w:t>to the Start Menu.</w:t>
       </w:r>
     </w:p>
     <w:p>
@@ -344,7 +460,28 @@
         </w:numPr>
       </w:pPr>
       <w:r>
-        <w:t>RulesButton: sends the game to the Start Menu.</w:t>
+        <w:t>PVCButton_Click(</w:t>
+      </w:r>
+      <w:r>
+        <w:t>object sender, RoutedEventArgs e</w:t>
+      </w:r>
+      <w:r>
+        <w:t>):</w:t>
+      </w:r>
+      <w:r>
+        <w:t xml:space="preserve"> void - </w:t>
+      </w:r>
+      <w:r>
+        <w:t xml:space="preserve">This method </w:t>
+      </w:r>
+      <w:r>
+        <w:t xml:space="preserve">initializes </w:t>
+      </w:r>
+      <w:r>
+        <w:t>the players that are appropriate to the Player vs CPU game mode</w:t>
+      </w:r>
+      <w:r>
+        <w:t xml:space="preserve"> and puts them into the Players array in the current Game object.</w:t>
       </w:r>
     </w:p>
     <w:p>
@@ -356,13 +493,22 @@
         </w:numPr>
       </w:pPr>
       <w:r>
-        <w:t>PVCButton_Click(</w:t>
+        <w:t>PVPButton_Click(</w:t>
       </w:r>
       <w:r>
         <w:t>object sender, RoutedEventArgs e</w:t>
       </w:r>
       <w:r>
-        <w:t>): This method makes the players that are appropriate to the Player vs CPU game mode.</w:t>
+        <w:t>): void -</w:t>
+      </w:r>
+      <w:r>
+        <w:t xml:space="preserve"> </w:t>
+      </w:r>
+      <w:r>
+        <w:t>This method makes the players that are appropriate to</w:t>
+      </w:r>
+      <w:r>
+        <w:t xml:space="preserve"> the Player vs Player game mode and puts them into the Players array in the current game object.</w:t>
       </w:r>
     </w:p>
     <w:p>
@@ -374,22 +520,22 @@
         </w:numPr>
       </w:pPr>
       <w:r>
-        <w:t>PVPButton_Click(</w:t>
+        <w:t>EasyButton_Click(</w:t>
       </w:r>
       <w:r>
         <w:t>object sender, RoutedEventArgs e</w:t>
       </w:r>
       <w:r>
-        <w:t xml:space="preserve">): </w:t>
-      </w:r>
-      <w:r>
-        <w:t xml:space="preserve">This method makes the players that are appropriate to the Player vs </w:t>
-      </w:r>
-      <w:r>
-        <w:t xml:space="preserve">Player </w:t>
-      </w:r>
-      <w:r>
-        <w:t>game mode.</w:t>
+        <w:t>):</w:t>
+      </w:r>
+      <w:r>
+        <w:t xml:space="preserve">void - </w:t>
+      </w:r>
+      <w:r>
+        <w:t xml:space="preserve"> will</w:t>
+      </w:r>
+      <w:r>
+        <w:t xml:space="preserve"> set the appropriate board size for the Board array inside of the current Game object.</w:t>
       </w:r>
     </w:p>
     <w:p>
@@ -401,13 +547,22 @@
         </w:numPr>
       </w:pPr>
       <w:r>
-        <w:t>EasyButton_Click(</w:t>
+        <w:t>MediumButton_Click(</w:t>
       </w:r>
       <w:r>
         <w:t>object sender, RoutedEventArgs e</w:t>
       </w:r>
       <w:r>
-        <w:t>): will set the appropriate board size for the easy game mode.</w:t>
+        <w:t>):</w:t>
+      </w:r>
+      <w:r>
+        <w:t xml:space="preserve"> void - </w:t>
+      </w:r>
+      <w:r>
+        <w:t xml:space="preserve"> </w:t>
+      </w:r>
+      <w:r>
+        <w:t>will set the appropriate board size for the Board array inside of the current Game object.</w:t>
       </w:r>
     </w:p>
     <w:p>
@@ -419,22 +574,22 @@
         </w:numPr>
       </w:pPr>
       <w:r>
-        <w:t>Medium</w:t>
-      </w:r>
-      <w:r>
-        <w:t>Button_Click(</w:t>
+        <w:t>HardButton_Click(</w:t>
       </w:r>
       <w:r>
         <w:t>object sender, RoutedEventArgs e</w:t>
       </w:r>
       <w:r>
-        <w:t xml:space="preserve">): will set the appropriate board size for the </w:t>
-      </w:r>
-      <w:r>
-        <w:t xml:space="preserve">Medium </w:t>
-      </w:r>
-      <w:r>
-        <w:t>game mode.</w:t>
+        <w:t>):</w:t>
+      </w:r>
+      <w:r>
+        <w:t xml:space="preserve"> void - </w:t>
+      </w:r>
+      <w:r>
+        <w:t xml:space="preserve"> </w:t>
+      </w:r>
+      <w:r>
+        <w:t>will set the appropriate board size for the Board array inside of the current Game object.</w:t>
       </w:r>
     </w:p>
     <w:p>
@@ -446,40 +601,25 @@
         </w:numPr>
       </w:pPr>
       <w:r>
-        <w:t>Hard</w:t>
-      </w:r>
-      <w:r>
-        <w:t>Button_Click(</w:t>
-      </w:r>
-      <w:r>
-        <w:t>object sender, RoutedEventArgs e</w:t>
-      </w:r>
-      <w:r>
-        <w:t xml:space="preserve">): will set the appropriate board size for the </w:t>
-      </w:r>
-      <w:r>
-        <w:t xml:space="preserve">hard </w:t>
-      </w:r>
-      <w:r>
-        <w:t>game mode.</w:t>
-      </w:r>
-    </w:p>
-    <w:p>
-      <w:pPr>
-        <w:pStyle w:val="ListParagraph"/>
-        <w:numPr>
-          <w:ilvl w:val="0"/>
-          <w:numId w:val="3"/>
-        </w:numPr>
-      </w:pPr>
+        <w:t>Human</w:t>
+      </w:r>
       <w:r>
         <w:t>PlayerMove(object sender, MouseButtonEventArgs e)</w:t>
       </w:r>
       <w:r>
-        <w:t>: This is will be the method that makes the player move.</w:t>
+        <w:t xml:space="preserve">: void - </w:t>
       </w:r>
       <w:bookmarkStart w:id="0" w:name="_GoBack"/>
       <w:bookmarkEnd w:id="0"/>
+      <w:r>
+        <w:t xml:space="preserve"> This method takes the sender object and will use to see if it is at the same row that the Game.CurrentRow lists. If so it will proce</w:t>
+      </w:r>
+      <w:r>
+        <w:t>e</w:t>
+      </w:r>
+      <w:r>
+        <w:t>d with the move. If not, then it will do nothing until the player makes a valid move.</w:t>
+      </w:r>
     </w:p>
     <w:p>
       <w:pPr>

</xml_diff>